<commit_message>
REVISION B IS LIVE
</commit_message>
<xml_diff>
--- a/usage.docx
+++ b/usage.docx
@@ -1,6 +1,6 @@
 
 <file path=word/document.xml><?xml version="1.0" encoding="utf-8"?>
-<w:document xmlns:wpc="http://schemas.microsoft.com/office/word/2010/wordprocessingCanvas" xmlns:mc="http://schemas.openxmlformats.org/markup-compatibility/2006" xmlns:o="urn:schemas-microsoft-com:office:office" xmlns:r="http://schemas.openxmlformats.org/officeDocument/2006/relationships" xmlns:m="http://schemas.openxmlformats.org/officeDocument/2006/math" xmlns:v="urn:schemas-microsoft-com:vml" xmlns:wp14="http://schemas.microsoft.com/office/word/2010/wordprocessingDrawing" xmlns:wp="http://schemas.openxmlformats.org/drawingml/2006/wordprocessingDrawing" xmlns:w10="urn:schemas-microsoft-com:office:word" xmlns:w="http://schemas.openxmlformats.org/wordprocessingml/2006/main" xmlns:w14="http://schemas.microsoft.com/office/word/2010/wordml" xmlns:w15="http://schemas.microsoft.com/office/word/2012/wordml" xmlns:wpg="http://schemas.microsoft.com/office/word/2010/wordprocessingGroup" xmlns:wpi="http://schemas.microsoft.com/office/word/2010/wordprocessingInk" xmlns:wne="http://schemas.microsoft.com/office/word/2006/wordml" xmlns:wps="http://schemas.microsoft.com/office/word/2010/wordprocessingShape" mc:Ignorable="w14 w15 wp14">
+<w:document xmlns:wpc="http://schemas.microsoft.com/office/word/2010/wordprocessingCanvas" xmlns:cx="http://schemas.microsoft.com/office/drawing/2014/chartex" xmlns:cx1="http://schemas.microsoft.com/office/drawing/2015/9/8/chartex" xmlns:cx2="http://schemas.microsoft.com/office/drawing/2015/10/21/chartex" xmlns:cx3="http://schemas.microsoft.com/office/drawing/2016/5/9/chartex" xmlns:cx4="http://schemas.microsoft.com/office/drawing/2016/5/10/chartex" xmlns:cx5="http://schemas.microsoft.com/office/drawing/2016/5/11/chartex" xmlns:mc="http://schemas.openxmlformats.org/markup-compatibility/2006" xmlns:o="urn:schemas-microsoft-com:office:office" xmlns:r="http://schemas.openxmlformats.org/officeDocument/2006/relationships" xmlns:m="http://schemas.openxmlformats.org/officeDocument/2006/math" xmlns:v="urn:schemas-microsoft-com:vml" xmlns:wp14="http://schemas.microsoft.com/office/word/2010/wordprocessingDrawing" xmlns:wp="http://schemas.openxmlformats.org/drawingml/2006/wordprocessingDrawing" xmlns:w10="urn:schemas-microsoft-com:office:word" xmlns:w="http://schemas.openxmlformats.org/wordprocessingml/2006/main" xmlns:w14="http://schemas.microsoft.com/office/word/2010/wordml" xmlns:w15="http://schemas.microsoft.com/office/word/2012/wordml" xmlns:w16se="http://schemas.microsoft.com/office/word/2015/wordml/symex" xmlns:wpg="http://schemas.microsoft.com/office/word/2010/wordprocessingGroup" xmlns:wpi="http://schemas.microsoft.com/office/word/2010/wordprocessingInk" xmlns:wne="http://schemas.microsoft.com/office/word/2006/wordml" xmlns:wps="http://schemas.microsoft.com/office/word/2010/wordprocessingShape" mc:Ignorable="w14 w15 w16se wp14">
   <w:body>
     <w:p>
       <w:r>
@@ -170,13 +170,7 @@
         <w:t xml:space="preserve">Google Material Icons (using </w:t>
       </w:r>
       <w:r>
-        <w:t xml:space="preserve">Google API ideally), </w:t>
-      </w:r>
-      <w:r>
-        <w:t>materialize.css or materialize.min.css,</w:t>
-      </w:r>
-      <w:r>
-        <w:t xml:space="preserve"> and any custom css/js files.</w:t>
+        <w:t>Google API ideally), materialize.css or materialize.min.css, and any custom css/js files.</w:t>
       </w:r>
     </w:p>
     <w:tbl>
@@ -352,8 +346,6 @@
     </w:p>
     <w:p/>
     <w:p>
-      <w:bookmarkStart w:id="0" w:name="_GoBack"/>
-      <w:bookmarkEnd w:id="0"/>
       <w:r>
         <w:br w:type="page"/>
       </w:r>
@@ -1204,6 +1196,7 @@
           </w:tcPr>
           <w:p>
             <w:pPr>
+              <w:jc w:val="left"/>
               <w:rPr>
                 <w:rStyle w:val="Emphasis"/>
               </w:rPr>
@@ -1217,6 +1210,7 @@
           </w:p>
           <w:p>
             <w:pPr>
+              <w:jc w:val="left"/>
               <w:rPr>
                 <w:rStyle w:val="Emphasis"/>
               </w:rPr>
@@ -1243,13 +1237,15 @@
           </w:p>
           <w:p>
             <w:pPr>
-              <w:rPr>
-                <w:rStyle w:val="Emphasis"/>
-              </w:rPr>
-            </w:pPr>
-          </w:p>
-          <w:p>
-            <w:pPr>
+              <w:jc w:val="left"/>
+              <w:rPr>
+                <w:rStyle w:val="Emphasis"/>
+              </w:rPr>
+            </w:pPr>
+          </w:p>
+          <w:p>
+            <w:pPr>
+              <w:jc w:val="left"/>
               <w:rPr>
                 <w:rStyle w:val="Emphasis"/>
               </w:rPr>
@@ -1263,6 +1259,7 @@
           </w:p>
           <w:p>
             <w:pPr>
+              <w:jc w:val="left"/>
               <w:rPr>
                 <w:rStyle w:val="Emphasis"/>
               </w:rPr>
@@ -1283,13 +1280,15 @@
           </w:p>
           <w:p>
             <w:pPr>
-              <w:rPr>
-                <w:rStyle w:val="Emphasis"/>
-              </w:rPr>
-            </w:pPr>
-          </w:p>
-          <w:p>
-            <w:pPr>
+              <w:jc w:val="left"/>
+              <w:rPr>
+                <w:rStyle w:val="Emphasis"/>
+              </w:rPr>
+            </w:pPr>
+          </w:p>
+          <w:p>
+            <w:pPr>
+              <w:jc w:val="left"/>
               <w:rPr>
                 <w:rStyle w:val="Emphasis"/>
               </w:rPr>
@@ -1303,6 +1302,7 @@
           </w:p>
           <w:p>
             <w:pPr>
+              <w:jc w:val="left"/>
               <w:rPr>
                 <w:rFonts w:cs="Courier New"/>
               </w:rPr>
@@ -1342,7 +1342,19 @@
           <w:rPr>
             <w:rStyle w:val="Hyperlink"/>
           </w:rPr>
-          <w:t>GitHub repository</w:t>
+          <w:t>GitH</w:t>
+        </w:r>
+        <w:r>
+          <w:rPr>
+            <w:rStyle w:val="Hyperlink"/>
+          </w:rPr>
+          <w:t>u</w:t>
+        </w:r>
+        <w:r>
+          <w:rPr>
+            <w:rStyle w:val="Hyperlink"/>
+          </w:rPr>
+          <w:t>b repository</w:t>
         </w:r>
       </w:hyperlink>
       <w:r>
@@ -1388,6 +1400,7 @@
           </w:tcPr>
           <w:p>
             <w:pPr>
+              <w:jc w:val="left"/>
               <w:rPr>
                 <w:rStyle w:val="Emphasis"/>
                 <w:b/>
@@ -1420,12 +1433,16 @@
             </w:r>
           </w:p>
           <w:p>
+            <w:pPr>
+              <w:jc w:val="left"/>
+            </w:pPr>
             <w:r>
               <w:t>---</w:t>
             </w:r>
           </w:p>
           <w:p>
             <w:pPr>
+              <w:jc w:val="left"/>
               <w:rPr>
                 <w:rStyle w:val="Emphasis"/>
               </w:rPr>
@@ -1439,6 +1456,7 @@
           </w:p>
           <w:p>
             <w:pPr>
+              <w:jc w:val="left"/>
               <w:rPr>
                 <w:rStyle w:val="Emphasis"/>
               </w:rPr>
@@ -1465,6 +1483,7 @@
           </w:p>
           <w:p>
             <w:pPr>
+              <w:jc w:val="left"/>
               <w:rPr>
                 <w:rStyle w:val="Emphasis"/>
               </w:rPr>
@@ -1477,6 +1496,9 @@
             </w:r>
           </w:p>
           <w:p>
+            <w:pPr>
+              <w:jc w:val="left"/>
+            </w:pPr>
             <w:r>
               <w:t>---</w:t>
             </w:r>
@@ -1634,15 +1656,7 @@
     <w:p>
       <w:r>
         <w:lastRenderedPageBreak/>
-        <w:t xml:space="preserve">Let’s say the cover image should only be displayed if it exists. </w:t>
-      </w:r>
-      <w:proofErr w:type="gramStart"/>
-      <w:r>
-        <w:t>An if</w:t>
-      </w:r>
-      <w:proofErr w:type="gramEnd"/>
-      <w:r>
-        <w:t xml:space="preserve"> </w:t>
+        <w:t xml:space="preserve">Let’s say the cover image should only be displayed if it exists. An if </w:t>
       </w:r>
       <w:r>
         <w:t>statement</w:t>
@@ -1935,21 +1949,7 @@
               <w:rPr>
                 <w:rStyle w:val="Emphasis"/>
               </w:rPr>
-              <w:t xml:space="preserve">- </w:t>
-            </w:r>
-            <w:proofErr w:type="gramStart"/>
-            <w:r>
-              <w:rPr>
-                <w:rStyle w:val="Emphasis"/>
-              </w:rPr>
-              <w:t>title</w:t>
-            </w:r>
-            <w:proofErr w:type="gramEnd"/>
-            <w:r>
-              <w:rPr>
-                <w:rStyle w:val="Emphasis"/>
-              </w:rPr>
-              <w:t xml:space="preserve">: </w:t>
+              <w:t xml:space="preserve">- title: </w:t>
             </w:r>
             <w:r>
               <w:rPr>
@@ -2054,21 +2054,7 @@
                 <w:rStyle w:val="Emphasis"/>
               </w:rPr>
               <w:br/>
-              <w:t xml:space="preserve">  url: 'http</w:t>
-            </w:r>
-            <w:proofErr w:type="gramStart"/>
-            <w:r>
-              <w:rPr>
-                <w:rStyle w:val="Emphasis"/>
-              </w:rPr>
-              <w:t>:/</w:t>
-            </w:r>
-            <w:proofErr w:type="gramEnd"/>
-            <w:r>
-              <w:rPr>
-                <w:rStyle w:val="Emphasis"/>
-              </w:rPr>
-              <w:t>/nasa.gov'</w:t>
+              <w:t xml:space="preserve">  url: 'http://nasa.gov'</w:t>
             </w:r>
             <w:r>
               <w:rPr>
@@ -2244,15 +2230,13 @@
         <w:pStyle w:val="Heading3"/>
       </w:pPr>
       <w:r>
-        <w:t xml:space="preserve">Creating Pages </w:t>
-      </w:r>
-      <w:proofErr w:type="gramStart"/>
-      <w:r>
-        <w:t>For</w:t>
-      </w:r>
-      <w:proofErr w:type="gramEnd"/>
-      <w:r>
-        <w:t xml:space="preserve"> Each Data Element</w:t>
+        <w:t xml:space="preserve">Creating </w:t>
+      </w:r>
+      <w:r>
+        <w:t xml:space="preserve">A </w:t>
+      </w:r>
+      <w:r>
+        <w:t>Page For Each Data Element</w:t>
       </w:r>
     </w:p>
     <w:p>
@@ -2269,7 +2253,19 @@
           <w:rPr>
             <w:rStyle w:val="Hyperlink"/>
           </w:rPr>
-          <w:t>GitHub</w:t>
+          <w:t>Git</w:t>
+        </w:r>
+        <w:r>
+          <w:rPr>
+            <w:rStyle w:val="Hyperlink"/>
+          </w:rPr>
+          <w:t>H</w:t>
+        </w:r>
+        <w:r>
+          <w:rPr>
+            <w:rStyle w:val="Hyperlink"/>
+          </w:rPr>
+          <w:t>ub</w:t>
         </w:r>
       </w:hyperlink>
       <w:r>
@@ -3476,21 +3472,7 @@
               <w:rPr>
                 <w:rStyle w:val="Emphasis"/>
               </w:rPr>
-              <w:t xml:space="preserve">  </w:t>
-            </w:r>
-            <w:proofErr w:type="gramStart"/>
-            <w:r>
-              <w:rPr>
-                <w:rStyle w:val="Emphasis"/>
-              </w:rPr>
-              <w:t>tagline</w:t>
-            </w:r>
-            <w:proofErr w:type="gramEnd"/>
-            <w:r>
-              <w:rPr>
-                <w:rStyle w:val="Emphasis"/>
-              </w:rPr>
-              <w:t>: 'Testing an imaging system to determine precise position of objects in space.'</w:t>
+              <w:t xml:space="preserve">  tagline: 'Testing an imaging system to determine precise position of objects in space.'</w:t>
             </w:r>
           </w:p>
           <w:p>
@@ -3587,21 +3569,7 @@
               <w:rPr>
                 <w:rStyle w:val="Emphasis"/>
               </w:rPr>
-              <w:t xml:space="preserve">      </w:t>
-            </w:r>
-            <w:proofErr w:type="gramStart"/>
-            <w:r>
-              <w:rPr>
-                <w:rStyle w:val="Emphasis"/>
-              </w:rPr>
-              <w:t>text</w:t>
-            </w:r>
-            <w:proofErr w:type="gramEnd"/>
-            <w:r>
-              <w:rPr>
-                <w:rStyle w:val="Emphasis"/>
-              </w:rPr>
-              <w:t>: 'Important thing happened.'</w:t>
+              <w:t xml:space="preserve">      text: 'Important thing happened.'</w:t>
             </w:r>
           </w:p>
           <w:p>
@@ -3627,22 +3595,10 @@
               <w:rPr>
                 <w:rStyle w:val="Emphasis"/>
               </w:rPr>
-              <w:t xml:space="preserve">      </w:t>
-            </w:r>
-            <w:proofErr w:type="gramStart"/>
-            <w:r>
-              <w:rPr>
-                <w:rStyle w:val="Emphasis"/>
-              </w:rPr>
-              <w:t>text</w:t>
-            </w:r>
-            <w:proofErr w:type="gramEnd"/>
-            <w:r>
-              <w:rPr>
-                <w:rStyle w:val="Emphasis"/>
-              </w:rPr>
-              <w:t>: 'Working on stuff.'</w:t>
-            </w:r>
+              <w:t xml:space="preserve">      text: 'Working on stuff.'</w:t>
+            </w:r>
+            <w:bookmarkStart w:id="0" w:name="_GoBack"/>
+            <w:bookmarkEnd w:id="0"/>
           </w:p>
           <w:p>
             <w:pPr>
@@ -3667,21 +3623,7 @@
               <w:rPr>
                 <w:rStyle w:val="Emphasis"/>
               </w:rPr>
-              <w:t xml:space="preserve">      </w:t>
-            </w:r>
-            <w:proofErr w:type="gramStart"/>
-            <w:r>
-              <w:rPr>
-                <w:rStyle w:val="Emphasis"/>
-              </w:rPr>
-              <w:t>text</w:t>
-            </w:r>
-            <w:proofErr w:type="gramEnd"/>
-            <w:r>
-              <w:rPr>
-                <w:rStyle w:val="Emphasis"/>
-              </w:rPr>
-              <w:t>: 'Awesome stuff is done!'</w:t>
+              <w:t xml:space="preserve">      text: 'Awesome stuff is done!'</w:t>
             </w:r>
           </w:p>
           <w:p>
@@ -3915,6 +3857,7 @@
                 <w:b/>
                 <w:i/>
               </w:rPr>
+              <w:lastRenderedPageBreak/>
               <w:t># File: _layouts/msat-project.html</w:t>
             </w:r>
           </w:p>
@@ -4600,6 +4543,7 @@
     <w:p/>
     <w:p>
       <w:r>
+        <w:lastRenderedPageBreak/>
         <w:t xml:space="preserve">Similarly, </w:t>
       </w:r>
       <w:r>
@@ -4719,21 +4663,7 @@
               <w:rPr>
                 <w:rStyle w:val="Emphasis"/>
               </w:rPr>
-              <w:t xml:space="preserve">      </w:t>
-            </w:r>
-            <w:proofErr w:type="gramStart"/>
-            <w:r>
-              <w:rPr>
-                <w:rStyle w:val="Emphasis"/>
-              </w:rPr>
-              <w:t>text</w:t>
-            </w:r>
-            <w:proofErr w:type="gramEnd"/>
-            <w:r>
-              <w:rPr>
-                <w:rStyle w:val="Emphasis"/>
-              </w:rPr>
-              <w:t>: 'Important thing happened.'</w:t>
+              <w:t xml:space="preserve">      text: 'Important thing happened.'</w:t>
             </w:r>
           </w:p>
           <w:p>
@@ -4759,21 +4689,7 @@
               <w:rPr>
                 <w:rStyle w:val="Emphasis"/>
               </w:rPr>
-              <w:t xml:space="preserve">      </w:t>
-            </w:r>
-            <w:proofErr w:type="gramStart"/>
-            <w:r>
-              <w:rPr>
-                <w:rStyle w:val="Emphasis"/>
-              </w:rPr>
-              <w:t>text</w:t>
-            </w:r>
-            <w:proofErr w:type="gramEnd"/>
-            <w:r>
-              <w:rPr>
-                <w:rStyle w:val="Emphasis"/>
-              </w:rPr>
-              <w:t>: 'Working on stuff.'</w:t>
+              <w:t xml:space="preserve">      text: 'Working on stuff.'</w:t>
             </w:r>
           </w:p>
           <w:p>
@@ -4799,21 +4715,7 @@
               <w:rPr>
                 <w:rStyle w:val="Emphasis"/>
               </w:rPr>
-              <w:t xml:space="preserve">      </w:t>
-            </w:r>
-            <w:proofErr w:type="gramStart"/>
-            <w:r>
-              <w:rPr>
-                <w:rStyle w:val="Emphasis"/>
-              </w:rPr>
-              <w:t>text</w:t>
-            </w:r>
-            <w:proofErr w:type="gramEnd"/>
-            <w:r>
-              <w:rPr>
-                <w:rStyle w:val="Emphasis"/>
-              </w:rPr>
-              <w:t>: 'Awesome stuff is done!'</w:t>
+              <w:t xml:space="preserve">      text: 'Awesome stuff is done!'</w:t>
             </w:r>
           </w:p>
           <w:p>
@@ -4849,23 +4751,7 @@
                 <w:rFonts w:ascii="Courier New" w:hAnsi="Courier New"/>
                 <w:sz w:val="20"/>
               </w:rPr>
-              <w:t xml:space="preserve">      </w:t>
-            </w:r>
-            <w:proofErr w:type="gramStart"/>
-            <w:r>
-              <w:rPr>
-                <w:rFonts w:ascii="Courier New" w:hAnsi="Courier New"/>
-                <w:sz w:val="20"/>
-              </w:rPr>
-              <w:t>text</w:t>
-            </w:r>
-            <w:proofErr w:type="gramEnd"/>
-            <w:r>
-              <w:rPr>
-                <w:rFonts w:ascii="Courier New" w:hAnsi="Courier New"/>
-                <w:sz w:val="20"/>
-              </w:rPr>
-              <w:t>: ‘New website up and running!’</w:t>
+              <w:t xml:space="preserve">      text: ‘New website up and running!’</w:t>
             </w:r>
           </w:p>
         </w:tc>
@@ -5032,7 +4918,7 @@
 </file>
 
 <file path=word/endnotes.xml><?xml version="1.0" encoding="utf-8"?>
-<w:endnotes xmlns:wpc="http://schemas.microsoft.com/office/word/2010/wordprocessingCanvas" xmlns:mc="http://schemas.openxmlformats.org/markup-compatibility/2006" xmlns:o="urn:schemas-microsoft-com:office:office" xmlns:r="http://schemas.openxmlformats.org/officeDocument/2006/relationships" xmlns:m="http://schemas.openxmlformats.org/officeDocument/2006/math" xmlns:v="urn:schemas-microsoft-com:vml" xmlns:wp14="http://schemas.microsoft.com/office/word/2010/wordprocessingDrawing" xmlns:wp="http://schemas.openxmlformats.org/drawingml/2006/wordprocessingDrawing" xmlns:w10="urn:schemas-microsoft-com:office:word" xmlns:w="http://schemas.openxmlformats.org/wordprocessingml/2006/main" xmlns:w14="http://schemas.microsoft.com/office/word/2010/wordml" xmlns:w15="http://schemas.microsoft.com/office/word/2012/wordml" xmlns:wpg="http://schemas.microsoft.com/office/word/2010/wordprocessingGroup" xmlns:wpi="http://schemas.microsoft.com/office/word/2010/wordprocessingInk" xmlns:wne="http://schemas.microsoft.com/office/word/2006/wordml" xmlns:wps="http://schemas.microsoft.com/office/word/2010/wordprocessingShape" mc:Ignorable="w14 w15 wp14">
+<w:endnotes xmlns:wpc="http://schemas.microsoft.com/office/word/2010/wordprocessingCanvas" xmlns:cx="http://schemas.microsoft.com/office/drawing/2014/chartex" xmlns:cx1="http://schemas.microsoft.com/office/drawing/2015/9/8/chartex" xmlns:cx2="http://schemas.microsoft.com/office/drawing/2015/10/21/chartex" xmlns:cx3="http://schemas.microsoft.com/office/drawing/2016/5/9/chartex" xmlns:cx4="http://schemas.microsoft.com/office/drawing/2016/5/10/chartex" xmlns:cx5="http://schemas.microsoft.com/office/drawing/2016/5/11/chartex" xmlns:mc="http://schemas.openxmlformats.org/markup-compatibility/2006" xmlns:o="urn:schemas-microsoft-com:office:office" xmlns:r="http://schemas.openxmlformats.org/officeDocument/2006/relationships" xmlns:m="http://schemas.openxmlformats.org/officeDocument/2006/math" xmlns:v="urn:schemas-microsoft-com:vml" xmlns:wp14="http://schemas.microsoft.com/office/word/2010/wordprocessingDrawing" xmlns:wp="http://schemas.openxmlformats.org/drawingml/2006/wordprocessingDrawing" xmlns:w10="urn:schemas-microsoft-com:office:word" xmlns:w="http://schemas.openxmlformats.org/wordprocessingml/2006/main" xmlns:w14="http://schemas.microsoft.com/office/word/2010/wordml" xmlns:w15="http://schemas.microsoft.com/office/word/2012/wordml" xmlns:w16se="http://schemas.microsoft.com/office/word/2015/wordml/symex" xmlns:wpg="http://schemas.microsoft.com/office/word/2010/wordprocessingGroup" xmlns:wpi="http://schemas.microsoft.com/office/word/2010/wordprocessingInk" xmlns:wne="http://schemas.microsoft.com/office/word/2006/wordml" xmlns:wps="http://schemas.microsoft.com/office/word/2010/wordprocessingShape" mc:Ignorable="w14 w15 w16se wp14">
   <w:endnote w:type="separator" w:id="-1">
     <w:p>
       <w:r>
@@ -5051,7 +4937,7 @@
 </file>
 
 <file path=word/footnotes.xml><?xml version="1.0" encoding="utf-8"?>
-<w:footnotes xmlns:wpc="http://schemas.microsoft.com/office/word/2010/wordprocessingCanvas" xmlns:mc="http://schemas.openxmlformats.org/markup-compatibility/2006" xmlns:o="urn:schemas-microsoft-com:office:office" xmlns:r="http://schemas.openxmlformats.org/officeDocument/2006/relationships" xmlns:m="http://schemas.openxmlformats.org/officeDocument/2006/math" xmlns:v="urn:schemas-microsoft-com:vml" xmlns:wp14="http://schemas.microsoft.com/office/word/2010/wordprocessingDrawing" xmlns:wp="http://schemas.openxmlformats.org/drawingml/2006/wordprocessingDrawing" xmlns:w10="urn:schemas-microsoft-com:office:word" xmlns:w="http://schemas.openxmlformats.org/wordprocessingml/2006/main" xmlns:w14="http://schemas.microsoft.com/office/word/2010/wordml" xmlns:w15="http://schemas.microsoft.com/office/word/2012/wordml" xmlns:wpg="http://schemas.microsoft.com/office/word/2010/wordprocessingGroup" xmlns:wpi="http://schemas.microsoft.com/office/word/2010/wordprocessingInk" xmlns:wne="http://schemas.microsoft.com/office/word/2006/wordml" xmlns:wps="http://schemas.microsoft.com/office/word/2010/wordprocessingShape" mc:Ignorable="w14 w15 wp14">
+<w:footnotes xmlns:wpc="http://schemas.microsoft.com/office/word/2010/wordprocessingCanvas" xmlns:cx="http://schemas.microsoft.com/office/drawing/2014/chartex" xmlns:cx1="http://schemas.microsoft.com/office/drawing/2015/9/8/chartex" xmlns:cx2="http://schemas.microsoft.com/office/drawing/2015/10/21/chartex" xmlns:cx3="http://schemas.microsoft.com/office/drawing/2016/5/9/chartex" xmlns:cx4="http://schemas.microsoft.com/office/drawing/2016/5/10/chartex" xmlns:cx5="http://schemas.microsoft.com/office/drawing/2016/5/11/chartex" xmlns:mc="http://schemas.openxmlformats.org/markup-compatibility/2006" xmlns:o="urn:schemas-microsoft-com:office:office" xmlns:r="http://schemas.openxmlformats.org/officeDocument/2006/relationships" xmlns:m="http://schemas.openxmlformats.org/officeDocument/2006/math" xmlns:v="urn:schemas-microsoft-com:vml" xmlns:wp14="http://schemas.microsoft.com/office/word/2010/wordprocessingDrawing" xmlns:wp="http://schemas.openxmlformats.org/drawingml/2006/wordprocessingDrawing" xmlns:w10="urn:schemas-microsoft-com:office:word" xmlns:w="http://schemas.openxmlformats.org/wordprocessingml/2006/main" xmlns:w14="http://schemas.microsoft.com/office/word/2010/wordml" xmlns:w15="http://schemas.microsoft.com/office/word/2012/wordml" xmlns:w16se="http://schemas.microsoft.com/office/word/2015/wordml/symex" xmlns:wpg="http://schemas.microsoft.com/office/word/2010/wordprocessingGroup" xmlns:wpi="http://schemas.microsoft.com/office/word/2010/wordprocessingInk" xmlns:wne="http://schemas.microsoft.com/office/word/2006/wordml" xmlns:wps="http://schemas.microsoft.com/office/word/2010/wordprocessingShape" mc:Ignorable="w14 w15 w16se wp14">
   <w:footnote w:type="separator" w:id="-1">
     <w:p>
       <w:r>
@@ -5070,7 +4956,7 @@
 </file>
 
 <file path=word/numbering.xml><?xml version="1.0" encoding="utf-8"?>
-<w:numbering xmlns:wpc="http://schemas.microsoft.com/office/word/2010/wordprocessingCanvas" xmlns:mc="http://schemas.openxmlformats.org/markup-compatibility/2006" xmlns:o="urn:schemas-microsoft-com:office:office" xmlns:r="http://schemas.openxmlformats.org/officeDocument/2006/relationships" xmlns:m="http://schemas.openxmlformats.org/officeDocument/2006/math" xmlns:v="urn:schemas-microsoft-com:vml" xmlns:wp14="http://schemas.microsoft.com/office/word/2010/wordprocessingDrawing" xmlns:wp="http://schemas.openxmlformats.org/drawingml/2006/wordprocessingDrawing" xmlns:w10="urn:schemas-microsoft-com:office:word" xmlns:w="http://schemas.openxmlformats.org/wordprocessingml/2006/main" xmlns:w14="http://schemas.microsoft.com/office/word/2010/wordml" xmlns:w15="http://schemas.microsoft.com/office/word/2012/wordml" xmlns:wpg="http://schemas.microsoft.com/office/word/2010/wordprocessingGroup" xmlns:wpi="http://schemas.microsoft.com/office/word/2010/wordprocessingInk" xmlns:wne="http://schemas.microsoft.com/office/word/2006/wordml" xmlns:wps="http://schemas.microsoft.com/office/word/2010/wordprocessingShape" mc:Ignorable="w14 w15 wp14">
+<w:numbering xmlns:wpc="http://schemas.microsoft.com/office/word/2010/wordprocessingCanvas" xmlns:cx="http://schemas.microsoft.com/office/drawing/2014/chartex" xmlns:cx1="http://schemas.microsoft.com/office/drawing/2015/9/8/chartex" xmlns:cx2="http://schemas.microsoft.com/office/drawing/2015/10/21/chartex" xmlns:cx3="http://schemas.microsoft.com/office/drawing/2016/5/9/chartex" xmlns:cx4="http://schemas.microsoft.com/office/drawing/2016/5/10/chartex" xmlns:cx5="http://schemas.microsoft.com/office/drawing/2016/5/11/chartex" xmlns:mc="http://schemas.openxmlformats.org/markup-compatibility/2006" xmlns:o="urn:schemas-microsoft-com:office:office" xmlns:r="http://schemas.openxmlformats.org/officeDocument/2006/relationships" xmlns:m="http://schemas.openxmlformats.org/officeDocument/2006/math" xmlns:v="urn:schemas-microsoft-com:vml" xmlns:wp14="http://schemas.microsoft.com/office/word/2010/wordprocessingDrawing" xmlns:wp="http://schemas.openxmlformats.org/drawingml/2006/wordprocessingDrawing" xmlns:w10="urn:schemas-microsoft-com:office:word" xmlns:w="http://schemas.openxmlformats.org/wordprocessingml/2006/main" xmlns:w14="http://schemas.microsoft.com/office/word/2010/wordml" xmlns:w15="http://schemas.microsoft.com/office/word/2012/wordml" xmlns:w16se="http://schemas.microsoft.com/office/word/2015/wordml/symex" xmlns:wpg="http://schemas.microsoft.com/office/word/2010/wordprocessingGroup" xmlns:wpi="http://schemas.microsoft.com/office/word/2010/wordprocessingInk" xmlns:wne="http://schemas.microsoft.com/office/word/2006/wordml" xmlns:wps="http://schemas.microsoft.com/office/word/2010/wordprocessingShape" mc:Ignorable="w14 w15 w16se wp14">
   <w:abstractNum w:abstractNumId="0" w15:restartNumberingAfterBreak="0">
     <w:nsid w:val="28DE743E"/>
     <w:multiLevelType w:val="hybridMultilevel"/>
@@ -5424,7 +5310,7 @@
 </file>
 
 <file path=word/styles.xml><?xml version="1.0" encoding="utf-8"?>
-<w:styles xmlns:mc="http://schemas.openxmlformats.org/markup-compatibility/2006" xmlns:r="http://schemas.openxmlformats.org/officeDocument/2006/relationships" xmlns:w="http://schemas.openxmlformats.org/wordprocessingml/2006/main" xmlns:w14="http://schemas.microsoft.com/office/word/2010/wordml" xmlns:w15="http://schemas.microsoft.com/office/word/2012/wordml" mc:Ignorable="w14 w15">
+<w:styles xmlns:mc="http://schemas.openxmlformats.org/markup-compatibility/2006" xmlns:r="http://schemas.openxmlformats.org/officeDocument/2006/relationships" xmlns:w="http://schemas.openxmlformats.org/wordprocessingml/2006/main" xmlns:w14="http://schemas.microsoft.com/office/word/2010/wordml" xmlns:w15="http://schemas.microsoft.com/office/word/2012/wordml" xmlns:w16se="http://schemas.microsoft.com/office/word/2015/wordml/symex" mc:Ignorable="w14 w15 w16se">
   <w:docDefaults>
     <w:rPrDefault>
       <w:rPr>
@@ -5440,7 +5326,7 @@
       </w:pPr>
     </w:pPrDefault>
   </w:docDefaults>
-  <w:latentStyles w:defLockedState="0" w:defUIPriority="99" w:defSemiHidden="0" w:defUnhideWhenUsed="0" w:defQFormat="0" w:count="371">
+  <w:latentStyles w:defLockedState="0" w:defUIPriority="99" w:defSemiHidden="0" w:defUnhideWhenUsed="0" w:defQFormat="0" w:count="374">
     <w:lsdException w:name="Normal" w:uiPriority="0" w:qFormat="1"/>
     <w:lsdException w:name="heading 1" w:uiPriority="9" w:qFormat="1"/>
     <w:lsdException w:name="heading 2" w:semiHidden="1" w:uiPriority="9" w:unhideWhenUsed="1" w:qFormat="1"/>
@@ -5546,7 +5432,6 @@
     <w:lsdException w:name="HTML Sample" w:semiHidden="1" w:unhideWhenUsed="1"/>
     <w:lsdException w:name="HTML Typewriter" w:semiHidden="1" w:unhideWhenUsed="1"/>
     <w:lsdException w:name="HTML Variable" w:semiHidden="1" w:unhideWhenUsed="1"/>
-    <w:lsdException w:name="Normal Table" w:semiHidden="1" w:unhideWhenUsed="1"/>
     <w:lsdException w:name="annotation subject" w:semiHidden="1" w:unhideWhenUsed="1"/>
     <w:lsdException w:name="No List" w:semiHidden="1" w:unhideWhenUsed="1"/>
     <w:lsdException w:name="Outline List 1" w:semiHidden="1" w:unhideWhenUsed="1"/>
@@ -5591,7 +5476,6 @@
     <w:lsdException w:name="Table Professional" w:semiHidden="1" w:unhideWhenUsed="1"/>
     <w:lsdException w:name="Table Subtle 1" w:semiHidden="1" w:unhideWhenUsed="1"/>
     <w:lsdException w:name="Table Subtle 2" w:semiHidden="1" w:unhideWhenUsed="1"/>
-    <w:lsdException w:name="Table Web 1" w:semiHidden="1" w:unhideWhenUsed="1"/>
     <w:lsdException w:name="Table Web 2" w:semiHidden="1" w:unhideWhenUsed="1"/>
     <w:lsdException w:name="Table Web 3" w:semiHidden="1" w:unhideWhenUsed="1"/>
     <w:lsdException w:name="Balloon Text" w:semiHidden="1" w:unhideWhenUsed="1"/>
@@ -5812,6 +5696,9 @@
     <w:lsdException w:name="List Table 5 Dark Accent 6" w:uiPriority="50"/>
     <w:lsdException w:name="List Table 6 Colorful Accent 6" w:uiPriority="51"/>
     <w:lsdException w:name="List Table 7 Colorful Accent 6" w:uiPriority="52"/>
+    <w:lsdException w:name="Mention" w:semiHidden="1" w:unhideWhenUsed="1"/>
+    <w:lsdException w:name="Smart Hyperlink" w:semiHidden="1" w:unhideWhenUsed="1"/>
+    <w:lsdException w:name="Hashtag" w:semiHidden="1" w:unhideWhenUsed="1"/>
   </w:latentStyles>
   <w:style w:type="paragraph" w:default="1" w:styleId="Normal">
     <w:name w:val="Normal"/>
@@ -5913,6 +5800,7 @@
   <w:style w:type="character" w:default="1" w:styleId="DefaultParagraphFont">
     <w:name w:val="Default Paragraph Font"/>
     <w:uiPriority w:val="1"/>
+    <w:semiHidden/>
     <w:unhideWhenUsed/>
   </w:style>
   <w:style w:type="table" w:default="1" w:styleId="TableNormal">
@@ -6195,6 +6083,18 @@
       <w:sz w:val="22"/>
     </w:rPr>
   </w:style>
+  <w:style w:type="character" w:styleId="FollowedHyperlink">
+    <w:name w:val="FollowedHyperlink"/>
+    <w:basedOn w:val="DefaultParagraphFont"/>
+    <w:uiPriority w:val="99"/>
+    <w:semiHidden/>
+    <w:unhideWhenUsed/>
+    <w:rsid w:val="00EB5F22"/>
+    <w:rPr>
+      <w:color w:val="954F72" w:themeColor="followedHyperlink"/>
+      <w:u w:val="single"/>
+    </w:rPr>
+  </w:style>
 </w:styles>
 </file>
 

</xml_diff>